<commit_message>
exercice 2 lacks point c
</commit_message>
<xml_diff>
--- a/Exercice1.docx
+++ b/Exercice1.docx
@@ -1621,7 +1621,14 @@
             </w:r>
           </w:p>
           <w:p/>
-          <w:p/>
+          <w:p>
+            <w:pPr>
+              <w:pStyle w:val="Paragraphedeliste"/>
+            </w:pPr>
+            <w:r>
+              <w:t xml:space="preserve"> </w:t>
+            </w:r>
+          </w:p>
           <w:p>
             <w:pPr>
               <w:pStyle w:val="Paragraphedeliste"/>
@@ -1634,6 +1641,7 @@
               <w:t>« </w:t>
             </w:r>
             <w:proofErr w:type="spellStart"/>
+            <w:proofErr w:type="gramStart"/>
             <w:r>
               <w:rPr>
                 <w:b/>
@@ -1641,68 +1649,37 @@
               <w:t>throws</w:t>
             </w:r>
             <w:proofErr w:type="spellEnd"/>
-            <w:r>
-              <w:t xml:space="preserve"> + nom de l’exception</w:t>
-            </w:r>
-            <w:r>
-              <w:t> »</w:t>
-            </w:r>
-            <w:r>
-              <w:t xml:space="preserve"> permet</w:t>
-            </w:r>
-            <w:r>
-              <w:t xml:space="preserve"> </w:t>
-            </w:r>
-            <w:r>
-              <w:t>de lancer</w:t>
-            </w:r>
-            <w:r>
-              <w:t xml:space="preserve"> une exception avec « </w:t>
+            <w:proofErr w:type="gramEnd"/>
+            <w:r>
+              <w:t xml:space="preserve"> » permet de préciser que l’exception sera traité par la méthode appelante </w:t>
+            </w:r>
+            <w:r>
+              <w:t>(ici, g() va traiter l’exception renvoyé par h() )</w:t>
+            </w:r>
+            <w:r>
+              <w:t xml:space="preserve"> non pas par le </w:t>
+            </w:r>
+            <w:proofErr w:type="spellStart"/>
+            <w:r>
+              <w:t>try</w:t>
+            </w:r>
+            <w:proofErr w:type="spellEnd"/>
+            <w:r>
+              <w:t xml:space="preserve"> catch local de la méthode avec </w:t>
             </w:r>
             <w:proofErr w:type="spellStart"/>
             <w:r>
               <w:rPr>
                 <w:b/>
               </w:rPr>
-              <w:t>throw</w:t>
-            </w:r>
-            <w:proofErr w:type="spellEnd"/>
-            <w:r>
-              <w:t xml:space="preserve"> new </w:t>
-            </w:r>
-            <w:proofErr w:type="spellStart"/>
-            <w:r>
-              <w:t>nomDeLException</w:t>
-            </w:r>
-            <w:proofErr w:type="spellEnd"/>
-            <w:r>
-              <w:t>»</w:t>
-            </w:r>
+              <w:t>throws</w:t>
+            </w:r>
+            <w:proofErr w:type="spellEnd"/>
           </w:p>
           <w:p>
             <w:pPr>
               <w:pStyle w:val="Paragraphedeliste"/>
-              <w:numPr>
-                <w:ilvl w:val="0"/>
-                <w:numId w:val="6"/>
-              </w:numPr>
-            </w:pPr>
-            <w:r>
-              <w:t xml:space="preserve">Il faut ensuite utiliser un </w:t>
-            </w:r>
-            <w:proofErr w:type="spellStart"/>
-            <w:r>
-              <w:t>try</w:t>
-            </w:r>
-            <w:proofErr w:type="spellEnd"/>
-            <w:r>
-              <w:t xml:space="preserve"> catch pour l’utilisation du bout de code dans le </w:t>
-            </w:r>
-            <w:proofErr w:type="spellStart"/>
-            <w:r>
-              <w:t>throws</w:t>
-            </w:r>
-            <w:proofErr w:type="spellEnd"/>
+            </w:pPr>
           </w:p>
           <w:p/>
           <w:p/>
@@ -1712,265 +1689,20 @@
                 <w:lang w:val="en-US"/>
               </w:rPr>
             </w:pPr>
-            <w:r>
-              <w:rPr>
-                <w:lang w:val="en-US"/>
-              </w:rPr>
-              <w:t>Thro</w:t>
-            </w:r>
-            <w:r>
-              <w:rPr>
-                <w:lang w:val="en-US"/>
-              </w:rPr>
-              <w:t xml:space="preserve">ws </w:t>
-            </w:r>
-            <w:proofErr w:type="gramStart"/>
-            <w:r>
-              <w:rPr>
-                <w:lang w:val="en-US"/>
-              </w:rPr>
-              <w:t>E{</w:t>
-            </w:r>
-            <w:proofErr w:type="gramEnd"/>
-          </w:p>
-          <w:p>
-            <w:pPr>
-              <w:rPr>
-                <w:lang w:val="en-US"/>
-              </w:rPr>
-            </w:pPr>
-            <w:r>
-              <w:rPr>
-                <w:lang w:val="en-US"/>
-              </w:rPr>
-              <w:t xml:space="preserve">  </w:t>
-            </w:r>
-            <w:r>
-              <w:rPr>
-                <w:lang w:val="en-US"/>
-              </w:rPr>
-              <w:t xml:space="preserve">  </w:t>
-            </w:r>
-            <w:proofErr w:type="gramStart"/>
-            <w:r>
-              <w:rPr>
-                <w:lang w:val="en-US"/>
-              </w:rPr>
-              <w:t>try{</w:t>
-            </w:r>
-            <w:proofErr w:type="gramEnd"/>
-            <w:r>
-              <w:rPr>
-                <w:lang w:val="en-US"/>
-              </w:rPr>
-              <w:t>…</w:t>
-            </w:r>
-          </w:p>
-          <w:p>
-            <w:pPr>
-              <w:rPr>
-                <w:lang w:val="en-US"/>
-              </w:rPr>
-            </w:pPr>
-            <w:r>
-              <w:rPr>
-                <w:lang w:val="en-US"/>
-              </w:rPr>
-              <w:t xml:space="preserve">  </w:t>
-            </w:r>
-            <w:r>
-              <w:rPr>
-                <w:lang w:val="en-US"/>
-              </w:rPr>
-              <w:t xml:space="preserve">  </w:t>
-            </w:r>
-            <w:r>
-              <w:rPr>
-                <w:lang w:val="en-US"/>
-              </w:rPr>
-              <w:t>}</w:t>
-            </w:r>
-          </w:p>
-          <w:p>
-            <w:pPr>
-              <w:rPr>
-                <w:lang w:val="en-US"/>
-              </w:rPr>
-            </w:pPr>
-            <w:r>
-              <w:rPr>
-                <w:lang w:val="en-US"/>
-              </w:rPr>
-              <w:t xml:space="preserve">  </w:t>
-            </w:r>
-            <w:r>
-              <w:rPr>
-                <w:lang w:val="en-US"/>
-              </w:rPr>
-              <w:t xml:space="preserve">  </w:t>
-            </w:r>
-            <w:proofErr w:type="gramStart"/>
-            <w:r>
-              <w:rPr>
-                <w:lang w:val="en-US"/>
-              </w:rPr>
-              <w:t>catch(</w:t>
-            </w:r>
-            <w:proofErr w:type="gramEnd"/>
-            <w:r>
-              <w:rPr>
-                <w:lang w:val="en-US"/>
-              </w:rPr>
-              <w:t>…){</w:t>
-            </w:r>
-          </w:p>
-          <w:p>
-            <w:pPr>
-              <w:rPr>
-                <w:lang w:val="en-US"/>
-              </w:rPr>
-            </w:pPr>
-            <w:r>
-              <w:rPr>
-                <w:lang w:val="en-US"/>
-              </w:rPr>
-              <w:t xml:space="preserve">    </w:t>
-            </w:r>
-            <w:r>
-              <w:rPr>
-                <w:lang w:val="en-US"/>
-              </w:rPr>
-              <w:t xml:space="preserve">  </w:t>
-            </w:r>
-            <w:r>
-              <w:rPr>
-                <w:lang w:val="en-US"/>
-              </w:rPr>
-              <w:t>throw new E</w:t>
-            </w:r>
-          </w:p>
-          <w:p>
-            <w:pPr>
-              <w:rPr>
-                <w:lang w:val="en-US"/>
-              </w:rPr>
-            </w:pPr>
-            <w:r>
-              <w:rPr>
-                <w:lang w:val="en-US"/>
-              </w:rPr>
-              <w:t xml:space="preserve">  </w:t>
-            </w:r>
-            <w:r>
-              <w:rPr>
-                <w:lang w:val="en-US"/>
-              </w:rPr>
-              <w:t xml:space="preserve">  </w:t>
-            </w:r>
-            <w:r>
-              <w:rPr>
-                <w:lang w:val="en-US"/>
-              </w:rPr>
-              <w:t>}</w:t>
-            </w:r>
-          </w:p>
-          <w:p>
-            <w:pPr>
-              <w:rPr>
-                <w:lang w:val="en-US"/>
-              </w:rPr>
-            </w:pPr>
-            <w:r>
-              <w:rPr>
-                <w:lang w:val="en-US"/>
-              </w:rPr>
-              <w:t>}</w:t>
-            </w:r>
-          </w:p>
-          <w:p>
-            <w:pPr>
-              <w:rPr>
-                <w:lang w:val="en-US"/>
-              </w:rPr>
-            </w:pPr>
-          </w:p>
-          <w:p>
-            <w:pPr>
-              <w:rPr>
-                <w:lang w:val="en-US"/>
-              </w:rPr>
-            </w:pPr>
-          </w:p>
-          <w:p>
-            <w:pPr>
-              <w:rPr>
-                <w:lang w:val="en-US"/>
-              </w:rPr>
-            </w:pPr>
-          </w:p>
-          <w:p>
-            <w:pPr>
-              <w:rPr>
-                <w:lang w:val="en-US"/>
-              </w:rPr>
-            </w:pPr>
-            <w:r>
-              <w:rPr>
-                <w:lang w:val="en-US"/>
-              </w:rPr>
-              <w:t>Thro</w:t>
-            </w:r>
-            <w:r>
-              <w:rPr>
-                <w:lang w:val="en-US"/>
-              </w:rPr>
-              <w:t xml:space="preserve">ws </w:t>
-            </w:r>
-            <w:proofErr w:type="gramStart"/>
-            <w:r>
-              <w:rPr>
-                <w:lang w:val="en-US"/>
-              </w:rPr>
-              <w:t>E{</w:t>
-            </w:r>
-            <w:proofErr w:type="gramEnd"/>
-          </w:p>
-          <w:p>
-            <w:pPr>
-              <w:rPr>
-                <w:lang w:val="en-US"/>
-              </w:rPr>
-            </w:pPr>
-            <w:r>
-              <w:rPr>
-                <w:lang w:val="en-US"/>
-              </w:rPr>
-              <w:t xml:space="preserve">    </w:t>
-            </w:r>
-            <w:r>
-              <w:rPr>
-                <w:lang w:val="en-US"/>
-              </w:rPr>
-              <w:t xml:space="preserve">  </w:t>
-            </w:r>
-            <w:r>
-              <w:rPr>
-                <w:lang w:val="en-US"/>
-              </w:rPr>
-              <w:t>throw new E</w:t>
-            </w:r>
-          </w:p>
-          <w:p>
-            <w:pPr>
-              <w:rPr>
-                <w:lang w:val="en-US"/>
-              </w:rPr>
-            </w:pPr>
-            <w:r>
-              <w:rPr>
-                <w:lang w:val="en-US"/>
-              </w:rPr>
-              <w:t>}</w:t>
+            <w:bookmarkStart w:id="0" w:name="_GoBack"/>
+            <w:bookmarkEnd w:id="0"/>
+          </w:p>
+          <w:p>
+            <w:pPr>
+              <w:rPr>
+                <w:lang w:val="en-US"/>
+              </w:rPr>
+            </w:pPr>
+            <w:r>
+              <w:rPr>
+                <w:lang w:val="en-US"/>
+              </w:rPr>
+              <w:t xml:space="preserve"> </w:t>
             </w:r>
           </w:p>
         </w:tc>
@@ -3755,8 +3487,6 @@
       <w:r>
         <w:t>.</w:t>
       </w:r>
-      <w:bookmarkStart w:id="0" w:name="_GoBack"/>
-      <w:bookmarkEnd w:id="0"/>
     </w:p>
     <w:sectPr>
       <w:pgSz w:w="11906" w:h="16838"/>

</xml_diff>